<commit_message>
estudio de suelo/terreno cuenca maipo en el manzano listo
</commit_message>
<xml_diff>
--- a/Tarea_de_s_ntesis_de_tesis_y_avances_a_la_fecha.docx
+++ b/Tarea_de_s_ntesis_de_tesis_y_avances_a_la_fecha.docx
@@ -182,7 +182,7 @@
           <mc:Choice Requires="wps">
             <w:drawing>
               <wp:inline distT="0" distB="13970" distL="0" distR="20320" wp14:anchorId="20C180AE">
-                <wp:extent cx="5759450" cy="4008120"/>
+                <wp:extent cx="5760085" cy="4008755"/>
                 <wp:effectExtent l="0" t="0" r="20320" b="13970"/>
                 <wp:docPr id="1" name="Shape2"/>
                 <a:graphic xmlns:a="http://schemas.openxmlformats.org/drawingml/2006/main">
@@ -192,7 +192,7 @@
                       <wps:spPr>
                         <a:xfrm>
                           <a:off x="0" y="0"/>
-                          <a:ext cx="5758920" cy="4007520"/>
+                          <a:ext cx="5759280" cy="4008240"/>
                         </a:xfrm>
                         <a:prstGeom prst="rect">
                           <a:avLst/>
@@ -240,16 +240,7 @@
                               <w:rPr/>
                             </w:pPr>
                             <w:r>
-                              <w:rPr>
-                                <w:rFonts w:eastAsia="Times New Roman" w:cs="Times New Roman"/>
-                                <w:b/>
-                                <w:bCs/>
-                                <w:color w:val="000000"/>
-                                <w:kern w:val="0"/>
-                                <w:sz w:val="24"/>
-                                <w:szCs w:val="24"/>
-                                <w:lang w:val="en-US" w:eastAsia="en-US" w:bidi="ar-SA"/>
-                              </w:rPr>
+                              <w:rPr/>
                               <w:drawing>
                                 <wp:inline distT="0" distB="0" distL="0" distR="0">
                                   <wp:extent cx="3432175" cy="1555115"/>
@@ -287,6 +278,18 @@
                                   </a:graphic>
                                 </wp:inline>
                               </w:drawing>
+                            </w:r>
+                            <w:r>
+                              <w:rPr>
+                                <w:rFonts w:eastAsia="Times New Roman" w:cs="Times New Roman"/>
+                                <w:b/>
+                                <w:bCs/>
+                                <w:color w:val="000000"/>
+                                <w:kern w:val="0"/>
+                                <w:sz w:val="24"/>
+                                <w:szCs w:val="24"/>
+                                <w:lang w:val="en-US" w:eastAsia="en-US" w:bidi="ar-SA"/>
+                              </w:rPr>
                               <w:t>C</w:t>
                             </w:r>
                             <w:r>
@@ -402,9 +405,7 @@
                               </w:rPr>
                             </w:pPr>
                             <w:r>
-                              <w:rPr>
-                                <w:color w:val="000000"/>
-                              </w:rPr>
+                              <w:rPr/>
                             </w:r>
                           </w:p>
                         </w:txbxContent>
@@ -420,7 +421,7 @@
           </mc:Choice>
           <mc:Fallback>
             <w:pict>
-              <v:rect id="shape_0" ID="Shape2" fillcolor="white" stroked="t" style="position:absolute;margin-left:0pt;margin-top:-298.85pt;width:453.4pt;height:315.5pt" wp14:anchorId="20C180AE">
+              <v:rect id="shape_0" ID="Shape2" fillcolor="white" stroked="t" style="position:absolute;margin-left:0pt;margin-top:-316.75pt;width:453.45pt;height:315.55pt;mso-position-vertical:top" wp14:anchorId="20C180AE">
                 <w10:wrap type="square"/>
                 <v:fill o:detectmouseclick="t" type="solid" color2="black"/>
                 <v:stroke color="black" weight="6480" joinstyle="round" endcap="flat"/>
@@ -451,16 +452,7 @@
                         <w:rPr/>
                       </w:pPr>
                       <w:r>
-                        <w:rPr>
-                          <w:rFonts w:eastAsia="Times New Roman" w:cs="Times New Roman"/>
-                          <w:b/>
-                          <w:bCs/>
-                          <w:color w:val="000000"/>
-                          <w:kern w:val="0"/>
-                          <w:sz w:val="24"/>
-                          <w:szCs w:val="24"/>
-                          <w:lang w:val="en-US" w:eastAsia="en-US" w:bidi="ar-SA"/>
-                        </w:rPr>
+                        <w:rPr/>
                         <w:drawing>
                           <wp:inline distT="0" distB="0" distL="0" distR="0">
                             <wp:extent cx="3432175" cy="1555115"/>
@@ -498,6 +490,18 @@
                             </a:graphic>
                           </wp:inline>
                         </w:drawing>
+                      </w:r>
+                      <w:r>
+                        <w:rPr>
+                          <w:rFonts w:eastAsia="Times New Roman" w:cs="Times New Roman"/>
+                          <w:b/>
+                          <w:bCs/>
+                          <w:color w:val="000000"/>
+                          <w:kern w:val="0"/>
+                          <w:sz w:val="24"/>
+                          <w:szCs w:val="24"/>
+                          <w:lang w:val="en-US" w:eastAsia="en-US" w:bidi="ar-SA"/>
+                        </w:rPr>
                         <w:t>C</w:t>
                       </w:r>
                       <w:r>
@@ -613,9 +617,7 @@
                         </w:rPr>
                       </w:pPr>
                       <w:r>
-                        <w:rPr>
-                          <w:color w:val="000000"/>
-                        </w:rPr>
+                        <w:rPr/>
                       </w:r>
                     </w:p>
                   </w:txbxContent>
@@ -674,7 +676,7 @@
           <mc:Choice Requires="wps">
             <w:drawing>
               <wp:inline distT="0" distB="12065" distL="0" distR="20320" wp14:anchorId="05AAE980">
-                <wp:extent cx="5600700" cy="1513205"/>
+                <wp:extent cx="5601335" cy="1513840"/>
                 <wp:effectExtent l="0" t="0" r="20320" b="12065"/>
                 <wp:docPr id="5" name="Shape3"/>
                 <a:graphic xmlns:a="http://schemas.openxmlformats.org/drawingml/2006/main">
@@ -684,7 +686,7 @@
                       <wps:spPr>
                         <a:xfrm>
                           <a:off x="0" y="0"/>
-                          <a:ext cx="5600160" cy="1512720"/>
+                          <a:ext cx="5600880" cy="1513080"/>
                         </a:xfrm>
                         <a:prstGeom prst="rect">
                           <a:avLst/>
@@ -734,7 +736,7 @@
           </mc:Choice>
           <mc:Fallback>
             <w:pict>
-              <v:rect id="shape_0" ID="Shape3" fillcolor="white" stroked="t" style="position:absolute;margin-left:0pt;margin-top:-120.1pt;width:440.9pt;height:119.05pt;mso-position-vertical:top" wp14:anchorId="05AAE980">
+              <v:rect id="shape_0" ID="Shape3" fillcolor="white" stroked="t" style="position:absolute;margin-left:0pt;margin-top:-120.15pt;width:440.95pt;height:119.1pt;mso-position-vertical:top" wp14:anchorId="05AAE980">
                 <w10:wrap type="square"/>
                 <v:fill o:detectmouseclick="t" type="solid" color2="black"/>
                 <v:stroke color="black" weight="6480" joinstyle="round" endcap="flat"/>
@@ -810,7 +812,7 @@
           <mc:Choice Requires="wps">
             <w:drawing>
               <wp:inline distT="0" distB="10795" distL="0" distR="20320" wp14:anchorId="23D0D7F4">
-                <wp:extent cx="5600700" cy="1533525"/>
+                <wp:extent cx="5601335" cy="1534160"/>
                 <wp:effectExtent l="0" t="0" r="20320" b="10795"/>
                 <wp:docPr id="7" name="Shape4"/>
                 <a:graphic xmlns:a="http://schemas.openxmlformats.org/drawingml/2006/main">
@@ -820,7 +822,7 @@
                       <wps:spPr>
                         <a:xfrm>
                           <a:off x="0" y="0"/>
-                          <a:ext cx="5600160" cy="1532880"/>
+                          <a:ext cx="5600880" cy="1533600"/>
                         </a:xfrm>
                         <a:prstGeom prst="rect">
                           <a:avLst/>
@@ -886,13 +888,7 @@
                               <w:rPr>
                                 <w:color w:val="000000"/>
                               </w:rPr>
-                              <w:t xml:space="preserve"> expandirá desde la región de Coquimbo hasta el Bío-Bío, en donde se utilizarán los datos del reanálisis ERA5-Land validados respecto a las observaciones. Se estudia la sensibilidad del fenómeno a la topografía (DEM-SRTM), cobertura vegetal (Zhao </w:t>
-                            </w:r>
-                            <w:r>
-                              <w:rPr>
-                                <w:color w:val="000000"/>
-                              </w:rPr>
-                              <w:t>et al. (2016)) y la meteorologia/hidrología (ERA5-Land).</w:t>
+                              <w:t xml:space="preserve"> expandirá desde la región de Coquimbo hasta el Bío-Bío, en donde se utilizarán los datos del reanálisis ERA5-Land validados respecto a las observaciones. Se estudia la sensibilidad del fenómeno a la topografía (DEM-SRTM), cobertura vegetal (Zhao et al. (2016)) y la meteorologia/hidrología (ERA5-Land).</w:t>
                             </w:r>
                           </w:p>
                         </w:txbxContent>
@@ -908,7 +904,7 @@
           </mc:Choice>
           <mc:Fallback>
             <w:pict>
-              <v:rect id="shape_0" ID="Shape4" fillcolor="white" stroked="t" style="position:absolute;margin-left:0pt;margin-top:-138.3pt;width:440.9pt;height:120.65pt" wp14:anchorId="23D0D7F4">
+              <v:rect id="shape_0" ID="Shape4" fillcolor="white" stroked="t" style="position:absolute;margin-left:0pt;margin-top:-121.65pt;width:440.95pt;height:120.7pt;mso-position-vertical:top" wp14:anchorId="23D0D7F4">
                 <w10:wrap type="square"/>
                 <v:fill o:detectmouseclick="t" type="solid" color2="black"/>
                 <v:stroke color="black" weight="6480" joinstyle="round" endcap="flat"/>
@@ -957,13 +953,7 @@
                         <w:rPr>
                           <w:color w:val="000000"/>
                         </w:rPr>
-                        <w:t xml:space="preserve"> expandirá desde la región de Coquimbo hasta el Bío-Bío, en donde se utilizarán los datos del reanálisis ERA5-Land validados respecto a las observaciones. Se estudia la sensibilidad del fenómeno a la topografía (DEM-SRTM), cobertura vegetal (Zhao </w:t>
-                      </w:r>
-                      <w:r>
-                        <w:rPr>
-                          <w:color w:val="000000"/>
-                        </w:rPr>
-                        <w:t>et al. (2016)) y la meteorologia/hidrología (ERA5-Land).</w:t>
+                        <w:t xml:space="preserve"> expandirá desde la región de Coquimbo hasta el Bío-Bío, en donde se utilizarán los datos del reanálisis ERA5-Land validados respecto a las observaciones. Se estudia la sensibilidad del fenómeno a la topografía (DEM-SRTM), cobertura vegetal (Zhao et al. (2016)) y la meteorologia/hidrología (ERA5-Land).</w:t>
                       </w:r>
                     </w:p>
                   </w:txbxContent>
@@ -1018,7 +1008,7 @@
           <mc:Choice Requires="wps">
             <w:drawing>
               <wp:inline distT="0" distB="17145" distL="0" distR="20320" wp14:anchorId="2F7146E3">
-                <wp:extent cx="5600700" cy="1508125"/>
+                <wp:extent cx="5601335" cy="1508760"/>
                 <wp:effectExtent l="0" t="0" r="20320" b="17145"/>
                 <wp:docPr id="9" name="Shape5"/>
                 <a:graphic xmlns:a="http://schemas.openxmlformats.org/drawingml/2006/main">
@@ -1028,7 +1018,7 @@
                       <wps:spPr>
                         <a:xfrm>
                           <a:off x="0" y="0"/>
-                          <a:ext cx="5600160" cy="1507320"/>
+                          <a:ext cx="5600880" cy="1508040"/>
                         </a:xfrm>
                         <a:prstGeom prst="rect">
                           <a:avLst/>
@@ -1071,51 +1061,7 @@
                                 <w:szCs w:val="24"/>
                                 <w:lang w:val="es-ES" w:eastAsia="es-ES" w:bidi="ar-SA"/>
                               </w:rPr>
-                              <w:t>Al</w:t>
-                            </w:r>
-                            <w:r>
-                              <w:rPr>
-                                <w:rFonts w:eastAsia="Times New Roman" w:cs="Times New Roman"/>
-                                <w:color w:val="000000"/>
-                                <w:kern w:val="0"/>
-                                <w:sz w:val="24"/>
-                                <w:szCs w:val="24"/>
-                                <w:lang w:val="es-ES" w:eastAsia="es-ES" w:bidi="ar-SA"/>
-                              </w:rPr>
-                              <w:t xml:space="preserve"> estudiar los impactos en los caudales de crecida se espera encontrar alguna cuenca de Chile Central en donde el fenómeno es particularmente relevante </w:t>
-                            </w:r>
-                            <w:r>
-                              <w:rPr>
-                                <w:rFonts w:eastAsia="Times New Roman" w:cs="Times New Roman"/>
-                                <w:color w:val="000000"/>
-                                <w:kern w:val="0"/>
-                                <w:sz w:val="24"/>
-                                <w:szCs w:val="24"/>
-                                <w:lang w:val="es-ES" w:eastAsia="es-ES" w:bidi="ar-SA"/>
-                              </w:rPr>
-                              <w:t>para los caudales</w:t>
-                            </w:r>
-                            <w:r>
-                              <w:rPr>
-                                <w:rFonts w:eastAsia="Times New Roman" w:cs="Times New Roman"/>
-                                <w:color w:val="000000"/>
-                                <w:kern w:val="0"/>
-                                <w:sz w:val="24"/>
-                                <w:szCs w:val="24"/>
-                                <w:lang w:val="es-ES" w:eastAsia="es-ES" w:bidi="ar-SA"/>
-                              </w:rPr>
-                              <w:t xml:space="preserve"> extremos. </w:t>
-                            </w:r>
-                            <w:r>
-                              <w:rPr>
-                                <w:rFonts w:eastAsia="Times New Roman" w:cs="Times New Roman"/>
-                                <w:color w:val="000000"/>
-                                <w:kern w:val="0"/>
-                                <w:sz w:val="24"/>
-                                <w:szCs w:val="24"/>
-                                <w:lang w:val="es-ES" w:eastAsia="es-ES" w:bidi="ar-SA"/>
-                              </w:rPr>
-                              <w:t xml:space="preserve">Adicionalmente se espera cuantificar cuál componente hídrica es la más relevante durante eventos ROS, es decir, si es el derretimiento de nieves o la intensidad de precipitación líquida es el principal contribuyente para el volumen de crecida. Por último se espera diagnosticar y entender el efecto de la cobertura vegetal y orografía en los eventos ROS y como esto afecta la distribución espacial del fenómeno.  </w:t>
+                              <w:t xml:space="preserve">Al estudiar los impactos en los caudales de crecida se espera encontrar alguna cuenca de Chile Central en donde el fenómeno es particularmente relevante para los caudales extremos. Adicionalmente se espera cuantificar cuál componente hídrica es la más relevante durante eventos ROS, es decir, si es el derretimiento de nieves o la intensidad de precipitación líquida es el principal contribuyente para el volumen de crecida. Por último se espera diagnosticar y entender el efecto de la cobertura vegetal y orografía en los eventos ROS y como esto afecta la distribución espacial del fenómeno.  </w:t>
                             </w:r>
                           </w:p>
                         </w:txbxContent>
@@ -1131,7 +1077,7 @@
           </mc:Choice>
           <mc:Fallback>
             <w:pict>
-              <v:rect id="shape_0" ID="Shape5" fillcolor="white" stroked="t" style="position:absolute;margin-left:0pt;margin-top:-120.1pt;width:440.9pt;height:118.65pt;mso-position-vertical:top" wp14:anchorId="2F7146E3">
+              <v:rect id="shape_0" ID="Shape5" fillcolor="white" stroked="t" style="position:absolute;margin-left:0pt;margin-top:-120.15pt;width:440.95pt;height:118.7pt;mso-position-vertical:top" wp14:anchorId="2F7146E3">
                 <w10:wrap type="square"/>
                 <v:fill o:detectmouseclick="t" type="solid" color2="black"/>
                 <v:stroke color="black" weight="6480" joinstyle="round" endcap="flat"/>
@@ -1157,51 +1103,7 @@
                           <w:szCs w:val="24"/>
                           <w:lang w:val="es-ES" w:eastAsia="es-ES" w:bidi="ar-SA"/>
                         </w:rPr>
-                        <w:t>Al</w:t>
-                      </w:r>
-                      <w:r>
-                        <w:rPr>
-                          <w:rFonts w:eastAsia="Times New Roman" w:cs="Times New Roman"/>
-                          <w:color w:val="000000"/>
-                          <w:kern w:val="0"/>
-                          <w:sz w:val="24"/>
-                          <w:szCs w:val="24"/>
-                          <w:lang w:val="es-ES" w:eastAsia="es-ES" w:bidi="ar-SA"/>
-                        </w:rPr>
-                        <w:t xml:space="preserve"> estudiar los impactos en los caudales de crecida se espera encontrar alguna cuenca de Chile Central en donde el fenómeno es particularmente relevante </w:t>
-                      </w:r>
-                      <w:r>
-                        <w:rPr>
-                          <w:rFonts w:eastAsia="Times New Roman" w:cs="Times New Roman"/>
-                          <w:color w:val="000000"/>
-                          <w:kern w:val="0"/>
-                          <w:sz w:val="24"/>
-                          <w:szCs w:val="24"/>
-                          <w:lang w:val="es-ES" w:eastAsia="es-ES" w:bidi="ar-SA"/>
-                        </w:rPr>
-                        <w:t>para los caudales</w:t>
-                      </w:r>
-                      <w:r>
-                        <w:rPr>
-                          <w:rFonts w:eastAsia="Times New Roman" w:cs="Times New Roman"/>
-                          <w:color w:val="000000"/>
-                          <w:kern w:val="0"/>
-                          <w:sz w:val="24"/>
-                          <w:szCs w:val="24"/>
-                          <w:lang w:val="es-ES" w:eastAsia="es-ES" w:bidi="ar-SA"/>
-                        </w:rPr>
-                        <w:t xml:space="preserve"> extremos. </w:t>
-                      </w:r>
-                      <w:r>
-                        <w:rPr>
-                          <w:rFonts w:eastAsia="Times New Roman" w:cs="Times New Roman"/>
-                          <w:color w:val="000000"/>
-                          <w:kern w:val="0"/>
-                          <w:sz w:val="24"/>
-                          <w:szCs w:val="24"/>
-                          <w:lang w:val="es-ES" w:eastAsia="es-ES" w:bidi="ar-SA"/>
-                        </w:rPr>
-                        <w:t xml:space="preserve">Adicionalmente se espera cuantificar cuál componente hídrica es la más relevante durante eventos ROS, es decir, si es el derretimiento de nieves o la intensidad de precipitación líquida es el principal contribuyente para el volumen de crecida. Por último se espera diagnosticar y entender el efecto de la cobertura vegetal y orografía en los eventos ROS y como esto afecta la distribución espacial del fenómeno.  </w:t>
+                        <w:t xml:space="preserve">Al estudiar los impactos en los caudales de crecida se espera encontrar alguna cuenca de Chile Central en donde el fenómeno es particularmente relevante para los caudales extremos. Adicionalmente se espera cuantificar cuál componente hídrica es la más relevante durante eventos ROS, es decir, si es el derretimiento de nieves o la intensidad de precipitación líquida es el principal contribuyente para el volumen de crecida. Por último se espera diagnosticar y entender el efecto de la cobertura vegetal y orografía en los eventos ROS y como esto afecta la distribución espacial del fenómeno.  </w:t>
                       </w:r>
                     </w:p>
                   </w:txbxContent>
@@ -1247,7 +1149,7 @@
           <mc:Choice Requires="wps">
             <w:drawing>
               <wp:inline distT="0" distB="20955" distL="0" distR="20320" wp14:anchorId="49BA25CC">
-                <wp:extent cx="5600700" cy="1524000"/>
+                <wp:extent cx="5601335" cy="1524635"/>
                 <wp:effectExtent l="0" t="0" r="20320" b="20955"/>
                 <wp:docPr id="11" name="Shape6"/>
                 <a:graphic xmlns:a="http://schemas.openxmlformats.org/drawingml/2006/main">
@@ -1257,7 +1159,7 @@
                       <wps:spPr>
                         <a:xfrm>
                           <a:off x="0" y="0"/>
-                          <a:ext cx="5600160" cy="1523520"/>
+                          <a:ext cx="5600880" cy="1523880"/>
                         </a:xfrm>
                         <a:prstGeom prst="rect">
                           <a:avLst/>
@@ -1339,7 +1241,7 @@
           </mc:Choice>
           <mc:Fallback>
             <w:pict>
-              <v:rect id="shape_0" ID="Shape6" fillcolor="white" stroked="t" style="position:absolute;margin-left:0pt;margin-top:-121.65pt;width:440.9pt;height:119.9pt;mso-position-vertical:top" wp14:anchorId="49BA25CC">
+              <v:rect id="shape_0" ID="Shape6" fillcolor="white" stroked="t" style="position:absolute;margin-left:0pt;margin-top:-121.7pt;width:440.95pt;height:119.95pt;mso-position-vertical:top" wp14:anchorId="49BA25CC">
                 <w10:wrap type="square"/>
                 <v:fill o:detectmouseclick="t" type="solid" color2="black"/>
                 <v:stroke color="black" weight="6480" joinstyle="round" endcap="flat"/>
@@ -1431,7 +1333,7 @@
           <w:lang w:val="es-ES_tradnl"/>
         </w:rPr>
         <w:drawing>
-          <wp:anchor behindDoc="0" distT="0" distB="0" distL="0" distR="0" simplePos="0" locked="0" layoutInCell="1" allowOverlap="1" relativeHeight="19">
+          <wp:anchor behindDoc="0" distT="0" distB="0" distL="0" distR="0" simplePos="0" locked="0" layoutInCell="1" allowOverlap="1" relativeHeight="2">
             <wp:simplePos x="0" y="0"/>
             <wp:positionH relativeFrom="column">
               <wp:posOffset>-821690</wp:posOffset>
@@ -1476,7 +1378,7 @@
           </wp:anchor>
         </w:drawing>
         <w:drawing>
-          <wp:anchor behindDoc="0" distT="0" distB="0" distL="0" distR="0" simplePos="0" locked="0" layoutInCell="1" allowOverlap="1" relativeHeight="20">
+          <wp:anchor behindDoc="0" distT="0" distB="0" distL="0" distR="0" simplePos="0" locked="0" layoutInCell="1" allowOverlap="1" relativeHeight="3">
             <wp:simplePos x="0" y="0"/>
             <wp:positionH relativeFrom="column">
               <wp:posOffset>2505075</wp:posOffset>
@@ -1520,6 +1422,51 @@
             </a:graphic>
           </wp:anchor>
         </w:drawing>
+        <w:drawing>
+          <wp:anchor behindDoc="0" distT="0" distB="0" distL="0" distR="0" simplePos="0" locked="0" layoutInCell="1" allowOverlap="1" relativeHeight="21">
+            <wp:simplePos x="0" y="0"/>
+            <wp:positionH relativeFrom="column">
+              <wp:posOffset>-901700</wp:posOffset>
+            </wp:positionH>
+            <wp:positionV relativeFrom="paragraph">
+              <wp:posOffset>3197860</wp:posOffset>
+            </wp:positionV>
+            <wp:extent cx="3523615" cy="2715895"/>
+            <wp:effectExtent l="0" t="0" r="0" b="0"/>
+            <wp:wrapSquare wrapText="largest"/>
+            <wp:docPr id="15" name="Image4" descr=""/>
+            <wp:cNvGraphicFramePr>
+              <a:graphicFrameLocks xmlns:a="http://schemas.openxmlformats.org/drawingml/2006/main" noChangeAspect="1"/>
+            </wp:cNvGraphicFramePr>
+            <a:graphic xmlns:a="http://schemas.openxmlformats.org/drawingml/2006/main">
+              <a:graphicData uri="http://schemas.openxmlformats.org/drawingml/2006/picture">
+                <pic:pic xmlns:pic="http://schemas.openxmlformats.org/drawingml/2006/picture">
+                  <pic:nvPicPr>
+                    <pic:cNvPr id="15" name="Image4" descr=""/>
+                    <pic:cNvPicPr>
+                      <a:picLocks noChangeAspect="1" noChangeArrowheads="1"/>
+                    </pic:cNvPicPr>
+                  </pic:nvPicPr>
+                  <pic:blipFill>
+                    <a:blip r:embed="rId5"/>
+                    <a:stretch>
+                      <a:fillRect/>
+                    </a:stretch>
+                  </pic:blipFill>
+                  <pic:spPr bwMode="auto">
+                    <a:xfrm>
+                      <a:off x="0" y="0"/>
+                      <a:ext cx="3523615" cy="2715895"/>
+                    </a:xfrm>
+                    <a:prstGeom prst="rect">
+                      <a:avLst/>
+                    </a:prstGeom>
+                  </pic:spPr>
+                </pic:pic>
+              </a:graphicData>
+            </a:graphic>
+          </wp:anchor>
+        </w:drawing>
       </w:r>
       <w:r>
         <w:br w:type="page"/>
@@ -2071,8 +2018,8 @@
       </w:r>
     </w:p>
     <w:sectPr>
-      <w:headerReference w:type="default" r:id="rId5"/>
-      <w:footerReference w:type="default" r:id="rId6"/>
+      <w:headerReference w:type="default" r:id="rId6"/>
+      <w:footerReference w:type="default" r:id="rId7"/>
       <w:type w:val="nextPage"/>
       <w:pgSz w:w="12240" w:h="15840"/>
       <w:pgMar w:left="1701" w:right="1701" w:header="709" w:top="1418" w:footer="709" w:bottom="1418" w:gutter="0"/>
@@ -2128,7 +2075,7 @@
         <wp:inline distT="0" distB="0" distL="0" distR="0">
           <wp:extent cx="588645" cy="381000"/>
           <wp:effectExtent l="0" t="0" r="0" b="0"/>
-          <wp:docPr id="15" name="Imagen 11" descr=""/>
+          <wp:docPr id="16" name="Imagen 11" descr=""/>
           <wp:cNvGraphicFramePr>
             <a:graphicFrameLocks xmlns:a="http://schemas.openxmlformats.org/drawingml/2006/main" noChangeAspect="1"/>
           </wp:cNvGraphicFramePr>
@@ -2136,7 +2083,7 @@
             <a:graphicData uri="http://schemas.openxmlformats.org/drawingml/2006/picture">
               <pic:pic xmlns:pic="http://schemas.openxmlformats.org/drawingml/2006/picture">
                 <pic:nvPicPr>
-                  <pic:cNvPr id="15" name="Imagen 11" descr=""/>
+                  <pic:cNvPr id="16" name="Imagen 11" descr=""/>
                   <pic:cNvPicPr>
                     <a:picLocks noChangeAspect="1" noChangeArrowheads="1"/>
                   </pic:cNvPicPr>
@@ -2212,7 +2159,7 @@
         <w:i/>
         <w:szCs w:val="20"/>
       </w:rPr>
-      <w:t>5</w:t>
+      <w:t>6</w:t>
     </w:r>
     <w:r>
       <w:rPr>

</xml_diff>